<commit_message>
Update doc file, add currencies to currencies tables, update create_view file, little change to more_normalization_cities file, create a normalization file for currencies, create a file to remove currencies in currencies table, update use_views file
</commit_message>
<xml_diff>
--- a/001-Exercises/Exercise2/Analyze/Examine.docx
+++ b/001-Exercises/Exercise2/Analyze/Examine.docx
@@ -17,6 +17,14 @@
           <w:lang w:val="en-CA"/>
         </w:rPr>
         <w:t>LEFT JOIN</w:t>
+      </w:r>
+      <w:r>
+        <w:rPr>
+          <w:b/>
+          <w:bCs/>
+          <w:lang w:val="en-CA"/>
+        </w:rPr>
+        <w:t xml:space="preserve"> (Countries vs Cities)</w:t>
       </w:r>
     </w:p>
     <w:p>
@@ -101,6 +109,22 @@
         </w:rPr>
         <w:t>RIGHT JOIN</w:t>
       </w:r>
+      <w:r>
+        <w:rPr>
+          <w:b/>
+          <w:bCs/>
+          <w:lang w:val="en-CA"/>
+        </w:rPr>
+        <w:t xml:space="preserve"> </w:t>
+      </w:r>
+      <w:r>
+        <w:rPr>
+          <w:b/>
+          <w:bCs/>
+          <w:lang w:val="en-CA"/>
+        </w:rPr>
+        <w:t>(Countries vs Cities)</w:t>
+      </w:r>
     </w:p>
     <w:p>
       <w:pPr>
@@ -191,6 +215,326 @@
           </wp:inline>
         </w:drawing>
       </w:r>
+    </w:p>
+    <w:p>
+      <w:pPr>
+        <w:rPr>
+          <w:lang w:val="en-CA"/>
+        </w:rPr>
+      </w:pPr>
+    </w:p>
+    <w:p>
+      <w:pPr>
+        <w:rPr>
+          <w:lang w:val="en-CA"/>
+        </w:rPr>
+      </w:pPr>
+      <w:r>
+        <w:rPr>
+          <w:lang w:val="en-CA"/>
+        </w:rPr>
+        <w:t>---------------------------------------------------------------------------------------------------------------</w:t>
+      </w:r>
+    </w:p>
+    <w:p>
+      <w:pPr>
+        <w:rPr>
+          <w:b/>
+          <w:bCs/>
+          <w:lang w:val="en-CA"/>
+        </w:rPr>
+      </w:pPr>
+      <w:r>
+        <w:rPr>
+          <w:b/>
+          <w:bCs/>
+          <w:lang w:val="en-CA"/>
+        </w:rPr>
+        <w:t>LEFT JOIN</w:t>
+      </w:r>
+      <w:r>
+        <w:rPr>
+          <w:b/>
+          <w:bCs/>
+          <w:lang w:val="en-CA"/>
+        </w:rPr>
+        <w:t xml:space="preserve"> (Countries vs </w:t>
+      </w:r>
+      <w:r>
+        <w:rPr>
+          <w:b/>
+          <w:bCs/>
+          <w:lang w:val="en-CA"/>
+        </w:rPr>
+        <w:t>Currencies</w:t>
+      </w:r>
+      <w:r>
+        <w:rPr>
+          <w:b/>
+          <w:bCs/>
+          <w:lang w:val="en-CA"/>
+        </w:rPr>
+        <w:t>)</w:t>
+      </w:r>
+    </w:p>
+    <w:p>
+      <w:pPr>
+        <w:rPr>
+          <w:lang w:val="en-CA"/>
+        </w:rPr>
+      </w:pPr>
+      <w:r>
+        <w:rPr>
+          <w:lang w:val="en-CA"/>
+        </w:rPr>
+        <w:t xml:space="preserve">These </w:t>
+      </w:r>
+      <w:r>
+        <w:rPr>
+          <w:lang w:val="en-CA"/>
+        </w:rPr>
+        <w:t xml:space="preserve">country codes are contained in countries table but not in </w:t>
+      </w:r>
+      <w:r>
+        <w:rPr>
+          <w:lang w:val="en-CA"/>
+        </w:rPr>
+        <w:t>currencies</w:t>
+      </w:r>
+      <w:r>
+        <w:rPr>
+          <w:lang w:val="en-CA"/>
+        </w:rPr>
+        <w:t xml:space="preserve"> table.</w:t>
+      </w:r>
+    </w:p>
+    <w:p>
+      <w:pPr>
+        <w:rPr>
+          <w:lang w:val="en-CA"/>
+        </w:rPr>
+      </w:pPr>
+      <w:r>
+        <w:rPr>
+          <w:lang w:val="en-CA"/>
+        </w:rPr>
+        <w:drawing>
+          <wp:inline distT="0" distB="0" distL="0" distR="0" wp14:anchorId="3D2130CF" wp14:editId="3D5A40A7">
+            <wp:extent cx="2834886" cy="1546994"/>
+            <wp:effectExtent l="0" t="0" r="3810" b="0"/>
+            <wp:docPr id="11363018" name="Image 1" descr="Une image contenant texte, capture d’écran, Police, nombre&#10;&#10;Description générée automatiquement"/>
+            <wp:cNvGraphicFramePr>
+              <a:graphicFrameLocks xmlns:a="http://schemas.openxmlformats.org/drawingml/2006/main" noChangeAspect="1"/>
+            </wp:cNvGraphicFramePr>
+            <a:graphic xmlns:a="http://schemas.openxmlformats.org/drawingml/2006/main">
+              <a:graphicData uri="http://schemas.openxmlformats.org/drawingml/2006/picture">
+                <pic:pic xmlns:pic="http://schemas.openxmlformats.org/drawingml/2006/picture">
+                  <pic:nvPicPr>
+                    <pic:cNvPr id="11363018" name="Image 1" descr="Une image contenant texte, capture d’écran, Police, nombre&#10;&#10;Description générée automatiquement"/>
+                    <pic:cNvPicPr/>
+                  </pic:nvPicPr>
+                  <pic:blipFill>
+                    <a:blip r:embed="rId6"/>
+                    <a:stretch>
+                      <a:fillRect/>
+                    </a:stretch>
+                  </pic:blipFill>
+                  <pic:spPr>
+                    <a:xfrm>
+                      <a:off x="0" y="0"/>
+                      <a:ext cx="2834886" cy="1546994"/>
+                    </a:xfrm>
+                    <a:prstGeom prst="rect">
+                      <a:avLst/>
+                    </a:prstGeom>
+                  </pic:spPr>
+                </pic:pic>
+              </a:graphicData>
+            </a:graphic>
+          </wp:inline>
+        </w:drawing>
+      </w:r>
+    </w:p>
+    <w:p>
+      <w:pPr>
+        <w:rPr>
+          <w:b/>
+          <w:bCs/>
+          <w:lang w:val="en-CA"/>
+        </w:rPr>
+      </w:pPr>
+      <w:r>
+        <w:rPr>
+          <w:b/>
+          <w:bCs/>
+          <w:lang w:val="en-CA"/>
+        </w:rPr>
+        <w:t>RIGHT JOIN</w:t>
+      </w:r>
+      <w:r>
+        <w:rPr>
+          <w:b/>
+          <w:bCs/>
+          <w:lang w:val="en-CA"/>
+        </w:rPr>
+        <w:t xml:space="preserve"> (Countries vs </w:t>
+      </w:r>
+      <w:r>
+        <w:rPr>
+          <w:b/>
+          <w:bCs/>
+          <w:lang w:val="en-CA"/>
+        </w:rPr>
+        <w:t>Currencies</w:t>
+      </w:r>
+      <w:r>
+        <w:rPr>
+          <w:b/>
+          <w:bCs/>
+          <w:lang w:val="en-CA"/>
+        </w:rPr>
+        <w:t>)</w:t>
+      </w:r>
+    </w:p>
+    <w:p>
+      <w:pPr>
+        <w:rPr>
+          <w:lang w:val="en-CA"/>
+        </w:rPr>
+      </w:pPr>
+      <w:r>
+        <w:rPr>
+          <w:lang w:val="en-CA"/>
+        </w:rPr>
+        <w:t xml:space="preserve">These </w:t>
+      </w:r>
+      <w:r>
+        <w:rPr>
+          <w:lang w:val="en-CA"/>
+        </w:rPr>
+        <w:t xml:space="preserve">country codes are contained in </w:t>
+      </w:r>
+      <w:r>
+        <w:rPr>
+          <w:lang w:val="en-CA"/>
+        </w:rPr>
+        <w:t xml:space="preserve">currencies </w:t>
+      </w:r>
+      <w:r>
+        <w:rPr>
+          <w:lang w:val="en-CA"/>
+        </w:rPr>
+        <w:t>table but not in countries table.</w:t>
+      </w:r>
+    </w:p>
+    <w:p>
+      <w:pPr>
+        <w:rPr>
+          <w:lang w:val="en-CA"/>
+        </w:rPr>
+      </w:pPr>
+      <w:r>
+        <w:rPr>
+          <w:lang w:val="en-CA"/>
+        </w:rPr>
+        <w:lastRenderedPageBreak/>
+        <w:drawing>
+          <wp:inline distT="0" distB="0" distL="0" distR="0" wp14:anchorId="66C1CE56" wp14:editId="3415A717">
+            <wp:extent cx="2903472" cy="1798476"/>
+            <wp:effectExtent l="0" t="0" r="0" b="0"/>
+            <wp:docPr id="1259305569" name="Image 1" descr="Une image contenant texte, capture d’écran, nombre, Police&#10;&#10;Description générée automatiquement"/>
+            <wp:cNvGraphicFramePr>
+              <a:graphicFrameLocks xmlns:a="http://schemas.openxmlformats.org/drawingml/2006/main" noChangeAspect="1"/>
+            </wp:cNvGraphicFramePr>
+            <a:graphic xmlns:a="http://schemas.openxmlformats.org/drawingml/2006/main">
+              <a:graphicData uri="http://schemas.openxmlformats.org/drawingml/2006/picture">
+                <pic:pic xmlns:pic="http://schemas.openxmlformats.org/drawingml/2006/picture">
+                  <pic:nvPicPr>
+                    <pic:cNvPr id="1259305569" name="Image 1" descr="Une image contenant texte, capture d’écran, nombre, Police&#10;&#10;Description générée automatiquement"/>
+                    <pic:cNvPicPr/>
+                  </pic:nvPicPr>
+                  <pic:blipFill>
+                    <a:blip r:embed="rId7"/>
+                    <a:stretch>
+                      <a:fillRect/>
+                    </a:stretch>
+                  </pic:blipFill>
+                  <pic:spPr>
+                    <a:xfrm>
+                      <a:off x="0" y="0"/>
+                      <a:ext cx="2903472" cy="1798476"/>
+                    </a:xfrm>
+                    <a:prstGeom prst="rect">
+                      <a:avLst/>
+                    </a:prstGeom>
+                  </pic:spPr>
+                </pic:pic>
+              </a:graphicData>
+            </a:graphic>
+          </wp:inline>
+        </w:drawing>
+      </w:r>
+    </w:p>
+    <w:p>
+      <w:pPr>
+        <w:rPr>
+          <w:lang w:val="en-CA"/>
+        </w:rPr>
+      </w:pPr>
+      <w:r>
+        <w:rPr>
+          <w:lang w:val="en-CA"/>
+        </w:rPr>
+        <w:drawing>
+          <wp:inline distT="0" distB="0" distL="0" distR="0" wp14:anchorId="6E50655F" wp14:editId="49269613">
+            <wp:extent cx="5972810" cy="3616960"/>
+            <wp:effectExtent l="0" t="0" r="8890" b="2540"/>
+            <wp:docPr id="1503931212" name="Image 1" descr="Une image contenant texte, capture d’écran, diagramme, ligne&#10;&#10;Description générée automatiquement"/>
+            <wp:cNvGraphicFramePr>
+              <a:graphicFrameLocks xmlns:a="http://schemas.openxmlformats.org/drawingml/2006/main" noChangeAspect="1"/>
+            </wp:cNvGraphicFramePr>
+            <a:graphic xmlns:a="http://schemas.openxmlformats.org/drawingml/2006/main">
+              <a:graphicData uri="http://schemas.openxmlformats.org/drawingml/2006/picture">
+                <pic:pic xmlns:pic="http://schemas.openxmlformats.org/drawingml/2006/picture">
+                  <pic:nvPicPr>
+                    <pic:cNvPr id="1503931212" name="Image 1" descr="Une image contenant texte, capture d’écran, diagramme, ligne&#10;&#10;Description générée automatiquement"/>
+                    <pic:cNvPicPr/>
+                  </pic:nvPicPr>
+                  <pic:blipFill>
+                    <a:blip r:embed="rId8"/>
+                    <a:stretch>
+                      <a:fillRect/>
+                    </a:stretch>
+                  </pic:blipFill>
+                  <pic:spPr>
+                    <a:xfrm>
+                      <a:off x="0" y="0"/>
+                      <a:ext cx="5972810" cy="3616960"/>
+                    </a:xfrm>
+                    <a:prstGeom prst="rect">
+                      <a:avLst/>
+                    </a:prstGeom>
+                  </pic:spPr>
+                </pic:pic>
+              </a:graphicData>
+            </a:graphic>
+          </wp:inline>
+        </w:drawing>
+      </w:r>
+    </w:p>
+    <w:p>
+      <w:pPr>
+        <w:rPr>
+          <w:lang w:val="en-CA"/>
+        </w:rPr>
+      </w:pPr>
+    </w:p>
+    <w:p>
+      <w:pPr>
+        <w:rPr>
+          <w:lang w:val="en-CA"/>
+        </w:rPr>
+      </w:pPr>
     </w:p>
     <w:p>
       <w:pPr>

</xml_diff>

<commit_message>
Reorganize my project folders, add a normalization file for languages table (finally, I will not work on that table)
</commit_message>
<xml_diff>
--- a/001-Exercises/Exercise2/Analyze/Examine.docx
+++ b/001-Exercises/Exercise2/Analyze/Examine.docx
@@ -54,6 +54,7 @@
       </w:pPr>
       <w:r>
         <w:rPr>
+          <w:noProof/>
           <w:lang w:val="en-CA"/>
         </w:rPr>
         <w:drawing>
@@ -115,15 +116,7 @@
           <w:bCs/>
           <w:lang w:val="en-CA"/>
         </w:rPr>
-        <w:t xml:space="preserve"> </w:t>
-      </w:r>
-      <w:r>
-        <w:rPr>
-          <w:b/>
-          <w:bCs/>
-          <w:lang w:val="en-CA"/>
-        </w:rPr>
-        <w:t>(Countries vs Cities)</w:t>
+        <w:t xml:space="preserve"> (Countries vs Cities)</w:t>
       </w:r>
     </w:p>
     <w:p>
@@ -177,6 +170,7 @@
       </w:pPr>
       <w:r>
         <w:rPr>
+          <w:noProof/>
           <w:lang w:val="en-CA"/>
         </w:rPr>
         <w:drawing>
@@ -316,6 +310,7 @@
       </w:pPr>
       <w:r>
         <w:rPr>
+          <w:noProof/>
           <w:lang w:val="en-CA"/>
         </w:rPr>
         <w:drawing>
@@ -435,6 +430,7 @@
       </w:pPr>
       <w:r>
         <w:rPr>
+          <w:noProof/>
           <w:lang w:val="en-CA"/>
         </w:rPr>
         <w:lastRenderedPageBreak/>
@@ -483,6 +479,7 @@
       </w:pPr>
       <w:r>
         <w:rPr>
+          <w:noProof/>
           <w:lang w:val="en-CA"/>
         </w:rPr>
         <w:drawing>
@@ -521,6 +518,222 @@
           </wp:inline>
         </w:drawing>
       </w:r>
+    </w:p>
+    <w:p>
+      <w:pPr>
+        <w:rPr>
+          <w:lang w:val="en-CA"/>
+        </w:rPr>
+      </w:pPr>
+      <w:r>
+        <w:rPr>
+          <w:lang w:val="en-CA"/>
+        </w:rPr>
+        <w:t>-------------------------------------------------------------------------------------------------------------</w:t>
+      </w:r>
+    </w:p>
+    <w:p>
+      <w:pPr>
+        <w:rPr>
+          <w:b/>
+          <w:bCs/>
+          <w:lang w:val="en-CA"/>
+        </w:rPr>
+      </w:pPr>
+      <w:r>
+        <w:rPr>
+          <w:b/>
+          <w:bCs/>
+          <w:lang w:val="en-CA"/>
+        </w:rPr>
+        <w:t>LEFT JOIN</w:t>
+      </w:r>
+      <w:r>
+        <w:rPr>
+          <w:b/>
+          <w:bCs/>
+          <w:lang w:val="en-CA"/>
+        </w:rPr>
+        <w:t xml:space="preserve"> (Countries vs </w:t>
+      </w:r>
+      <w:r>
+        <w:rPr>
+          <w:b/>
+          <w:bCs/>
+          <w:lang w:val="en-CA"/>
+        </w:rPr>
+        <w:t>Languages</w:t>
+      </w:r>
+      <w:r>
+        <w:rPr>
+          <w:b/>
+          <w:bCs/>
+          <w:lang w:val="en-CA"/>
+        </w:rPr>
+        <w:t>)</w:t>
+      </w:r>
+    </w:p>
+    <w:p>
+      <w:pPr>
+        <w:rPr>
+          <w:lang w:val="en-CA"/>
+        </w:rPr>
+      </w:pPr>
+      <w:r>
+        <w:rPr>
+          <w:lang w:val="en-CA"/>
+        </w:rPr>
+        <w:t xml:space="preserve">These </w:t>
+      </w:r>
+      <w:r>
+        <w:rPr>
+          <w:lang w:val="en-CA"/>
+        </w:rPr>
+        <w:t xml:space="preserve">country codes are contained in countries table but not in </w:t>
+      </w:r>
+      <w:r>
+        <w:rPr>
+          <w:lang w:val="en-CA"/>
+        </w:rPr>
+        <w:t>languages</w:t>
+      </w:r>
+      <w:r>
+        <w:rPr>
+          <w:lang w:val="en-CA"/>
+        </w:rPr>
+        <w:t xml:space="preserve"> table.</w:t>
+      </w:r>
+    </w:p>
+    <w:p>
+      <w:pPr>
+        <w:rPr>
+          <w:lang w:val="en-CA"/>
+        </w:rPr>
+      </w:pPr>
+      <w:r>
+        <w:rPr>
+          <w:lang w:val="en-CA"/>
+        </w:rPr>
+        <w:t>So many</w:t>
+      </w:r>
+      <w:r>
+        <w:rPr>
+          <w:lang w:val="en-CA"/>
+        </w:rPr>
+        <w:t>…</w:t>
+      </w:r>
+    </w:p>
+    <w:p>
+      <w:pPr>
+        <w:rPr>
+          <w:b/>
+          <w:bCs/>
+          <w:lang w:val="en-CA"/>
+        </w:rPr>
+      </w:pPr>
+      <w:r>
+        <w:rPr>
+          <w:b/>
+          <w:bCs/>
+          <w:lang w:val="en-CA"/>
+        </w:rPr>
+        <w:t>RIGHT JOIN</w:t>
+      </w:r>
+      <w:r>
+        <w:rPr>
+          <w:b/>
+          <w:bCs/>
+          <w:lang w:val="en-CA"/>
+        </w:rPr>
+        <w:t xml:space="preserve"> (Countries vs </w:t>
+      </w:r>
+      <w:r>
+        <w:rPr>
+          <w:b/>
+          <w:bCs/>
+          <w:lang w:val="en-CA"/>
+        </w:rPr>
+        <w:t>Languages</w:t>
+      </w:r>
+      <w:r>
+        <w:rPr>
+          <w:b/>
+          <w:bCs/>
+          <w:lang w:val="en-CA"/>
+        </w:rPr>
+        <w:t>)</w:t>
+      </w:r>
+    </w:p>
+    <w:p>
+      <w:pPr>
+        <w:rPr>
+          <w:lang w:val="en-CA"/>
+        </w:rPr>
+      </w:pPr>
+      <w:r>
+        <w:rPr>
+          <w:lang w:val="en-CA"/>
+        </w:rPr>
+        <w:t xml:space="preserve">These </w:t>
+      </w:r>
+      <w:r>
+        <w:rPr>
+          <w:lang w:val="en-CA"/>
+        </w:rPr>
+        <w:t xml:space="preserve">country codes are contained in </w:t>
+      </w:r>
+      <w:r>
+        <w:rPr>
+          <w:lang w:val="en-CA"/>
+        </w:rPr>
+        <w:t xml:space="preserve">languages </w:t>
+      </w:r>
+      <w:r>
+        <w:rPr>
+          <w:lang w:val="en-CA"/>
+        </w:rPr>
+        <w:t>table but not in countries table.</w:t>
+      </w:r>
+    </w:p>
+    <w:p>
+      <w:pPr>
+        <w:rPr>
+          <w:lang w:val="en-CA"/>
+        </w:rPr>
+      </w:pPr>
+      <w:r>
+        <w:rPr>
+          <w:lang w:val="en-CA"/>
+        </w:rPr>
+        <w:t>So many</w:t>
+      </w:r>
+      <w:r>
+        <w:rPr>
+          <w:lang w:val="en-CA"/>
+        </w:rPr>
+        <w:t>…</w:t>
+      </w:r>
+    </w:p>
+    <w:p>
+      <w:pPr>
+        <w:rPr>
+          <w:lang w:val="en-CA"/>
+        </w:rPr>
+      </w:pPr>
+    </w:p>
+    <w:p>
+      <w:pPr>
+        <w:rPr>
+          <w:lang w:val="en-CA"/>
+        </w:rPr>
+      </w:pPr>
+    </w:p>
+    <w:p>
+      <w:pPr>
+        <w:rPr>
+          <w:lang w:val="en-CA"/>
+        </w:rPr>
+      </w:pPr>
     </w:p>
     <w:p>
       <w:pPr>

</xml_diff>